<commit_message>
se completo la documentacion de los tutoriales
</commit_message>
<xml_diff>
--- a/ultimo proyecto/docu/PROYECTO FINAL.docx
+++ b/ultimo proyecto/docu/PROYECTO FINAL.docx
@@ -324,15 +324,34 @@
         <w:t>11 DE NOVIEMBRE DEL 2017</w:t>
       </w:r>
     </w:p>
+    <w:p>
+      <w:pPr>
+        <w:spacing w:after="0" w:line="240" w:lineRule="auto"/>
+        <w:rPr>
+          <w:sz w:val="22"/>
+        </w:rPr>
+      </w:pPr>
+      <w:r>
+        <w:rPr>
+          <w:sz w:val="22"/>
+        </w:rPr>
+        <w:br w:type="page"/>
+      </w:r>
+    </w:p>
+    <w:p>
+      <w:pPr>
+        <w:jc w:val="center"/>
+        <w:rPr>
+          <w:sz w:val="22"/>
+        </w:rPr>
+      </w:pPr>
+    </w:p>
     <w:sdt>
       <w:sdtPr>
         <w:rPr>
-          <w:rFonts w:ascii="Arial" w:eastAsiaTheme="minorHAnsi" w:hAnsi="Arial" w:cstheme="minorBidi"/>
-          <w:b w:val="0"/>
-          <w:color w:val="auto"/>
-          <w:sz w:val="24"/>
+          <w:rFonts w:cstheme="minorBidi"/>
+          <w:b/>
           <w:szCs w:val="22"/>
-          <w:lang w:eastAsia="en-US"/>
         </w:rPr>
         <w:id w:val="1149376650"/>
         <w:docPartObj>
@@ -340,15 +359,17 @@
           <w:docPartUnique/>
         </w:docPartObj>
       </w:sdtPr>
-      <w:sdtEndPr/>
+      <w:sdtEndPr>
+        <w:rPr>
+          <w:b w:val="0"/>
+          <w:i w:val="0"/>
+          <w:iCs w:val="0"/>
+        </w:rPr>
+      </w:sdtEndPr>
       <w:sdtContent>
         <w:p>
           <w:pPr>
-            <w:pStyle w:val="TtuloTDC"/>
-            <w:numPr>
-              <w:ilvl w:val="0"/>
-              <w:numId w:val="2"/>
-            </w:numPr>
+            <w:pStyle w:val="Descripcin"/>
           </w:pPr>
           <w:r>
             <w:rPr>
@@ -827,13 +848,7 @@
               <w:rPr>
                 <w:webHidden/>
               </w:rPr>
-              <w:instrText xml:space="preserve">PAGEREF _Toc497657760 </w:instrText>
-            </w:r>
-            <w:r>
-              <w:rPr>
-                <w:webHidden/>
-              </w:rPr>
-              <w:instrText>\h</w:instrText>
+              <w:instrText>PAGEREF _Toc497657760 \h</w:instrText>
             </w:r>
             <w:r>
               <w:rPr>
@@ -1009,14 +1024,7 @@
                 <w:rStyle w:val="IndexLink"/>
                 <w:webHidden/>
               </w:rPr>
-              <w:t>Cómo podría a</w:t>
-            </w:r>
-            <w:r>
-              <w:rPr>
-                <w:rStyle w:val="IndexLink"/>
-                <w:webHidden/>
-              </w:rPr>
-              <w:t>plicarlo a un problema real</w:t>
+              <w:t>Cómo podría aplicarlo a un problema real</w:t>
             </w:r>
             <w:r>
               <w:rPr>
@@ -1504,14 +1512,7 @@
                 <w:rStyle w:val="IndexLink"/>
                 <w:webHidden/>
               </w:rPr>
-              <w:t>Cómo podría aplicarlo a un problema</w:t>
-            </w:r>
-            <w:r>
-              <w:rPr>
-                <w:rStyle w:val="IndexLink"/>
-                <w:webHidden/>
-              </w:rPr>
-              <w:t xml:space="preserve"> real</w:t>
+              <w:t>Cómo podría aplicarlo a un problema real</w:t>
             </w:r>
             <w:r>
               <w:rPr>
@@ -1937,10 +1938,7 @@
       </w:r>
       <w:proofErr w:type="spellEnd"/>
       <w:r>
-        <w:t xml:space="preserve"> fue rápido y sencillo que explica cómo funciona el </w:t>
-      </w:r>
-      <w:r>
-        <w:t xml:space="preserve">reconocimiento de imágenes. Este reconocimiento lo hace mediante la herramienta </w:t>
+        <w:t xml:space="preserve"> fue rápido y sencillo que explica cómo funciona el reconocimiento de imágenes. Este reconocimiento lo hace mediante la herramienta </w:t>
       </w:r>
       <w:proofErr w:type="spellStart"/>
       <w:r>
@@ -1972,10 +1970,7 @@
       </w:r>
       <w:proofErr w:type="spellEnd"/>
       <w:r>
-        <w:t xml:space="preserve"> iba</w:t>
-      </w:r>
-      <w:r>
-        <w:t xml:space="preserve"> aprendiendo con las imágenes, de tal forma que entre mayor fuera la cantidad de imágenes que aprendiera mejor va a ser la clasificación de las imágenes.</w:t>
+        <w:t xml:space="preserve"> iba aprendiendo con las imágenes, de tal forma que entre mayor fuera la cantidad de imágenes que aprendiera mejor va a ser la clasificación de las imágenes.</w:t>
       </w:r>
     </w:p>
     <w:p>
@@ -2000,10 +1995,7 @@
         <w:jc w:val="both"/>
       </w:pPr>
       <w:r>
-        <w:t>Se puede utilizar en un sistema de reconocimiento de caligr</w:t>
-      </w:r>
-      <w:r>
-        <w:t>afía y así reconocer qué persona escribió cierto documento. Esto porque todas las personas tienen ciertos patrones de escritura entonces esto ayudaría a la confiabilidad de las firmas en algún ente financiero o judicial.</w:t>
+        <w:t>Se puede utilizar en un sistema de reconocimiento de caligrafía y así reconocer qué persona escribió cierto documento. Esto porque todas las personas tienen ciertos patrones de escritura entonces esto ayudaría a la confiabilidad de las firmas en algún ente financiero o judicial.</w:t>
       </w:r>
     </w:p>
     <w:p>
@@ -2075,9 +2067,16 @@
     <w:p/>
     <w:p>
       <w:pPr>
-        <w:pStyle w:val="Sinespaciado"/>
-        <w:jc w:val="left"/>
-      </w:pPr>
+        <w:spacing w:after="0" w:line="240" w:lineRule="auto"/>
+        <w:rPr>
+          <w:b/>
+          <w:sz w:val="32"/>
+          <w:u w:val="single"/>
+        </w:rPr>
+      </w:pPr>
+      <w:r>
+        <w:br w:type="page"/>
+      </w:r>
     </w:p>
     <w:p>
       <w:pPr>
@@ -2097,18 +2096,14 @@
           <w:lang w:val="en-US"/>
         </w:rPr>
         <w:lastRenderedPageBreak/>
-        <w:t>Ima</w:t>
-      </w:r>
-      <w:r>
+        <w:t>Image Retraining</w:t>
+      </w:r>
+    </w:p>
+    <w:p>
+      <w:pPr>
         <w:rPr>
           <w:lang w:val="en-US"/>
         </w:rPr>
-        <w:t>ge Retraining</w:t>
-      </w:r>
-    </w:p>
-    <w:p>
-      <w:pPr>
-        <w:pStyle w:val="Ttulo2"/>
       </w:pPr>
     </w:p>
     <w:p>
@@ -2143,10 +2138,7 @@
       </w:r>
       <w:proofErr w:type="spellEnd"/>
       <w:r>
-        <w:t xml:space="preserve"> muestra lo sencillo que es cambiar los datos o agregar nuevos para el aprendizaje del programa el cual usa bases de la Inteligencia Artificial, y lo desglosa en gráficos entendibles para alguien </w:t>
-      </w:r>
-      <w:r>
-        <w:t>que no maneje el concepto de Inteligencia Artificial. También se muestra como agregar una nueva categoría a estudiar por dicho programa.</w:t>
+        <w:t xml:space="preserve"> muestra lo sencillo que es cambiar los datos o agregar nuevos para el aprendizaje del programa el cual usa bases de la Inteligencia Artificial, y lo desglosa en gráficos entendibles para alguien que no maneje el concepto de Inteligencia Artificial. También se muestra como agregar una nueva categoría a estudiar por dicho programa.</w:t>
       </w:r>
     </w:p>
     <w:p>
@@ -2170,15 +2162,7 @@
         <w:jc w:val="both"/>
       </w:pPr>
       <w:r>
-        <w:t xml:space="preserve">Se puede aplicar a un sistema de reconocimiento de pinturas, el cual </w:t>
-      </w:r>
-      <w:r>
-        <w:t>necesita comprobar la originalidad de cada pintura con su respectivo autor, y de esta manera evitar cualquier tipo de fraude, además si se crea una nueva pintura para un nuevo pintor se podría agregar fácilmente</w:t>
-      </w:r>
-      <w:bookmarkStart w:id="7" w:name="_GoBack"/>
-      <w:bookmarkEnd w:id="7"/>
-      <w:r>
-        <w:t xml:space="preserve"> al reconocedor.</w:t>
+        <w:t>Se puede aplicar a un sistema de reconocimiento de pinturas, el cual necesita comprobar la originalidad de cada pintura con su respectivo autor, y de esta manera evitar cualquier tipo de fraude, además si se crea una nueva pintura para un nuevo pintor se podría agregar fácilmente al reconocedor.</w:t>
       </w:r>
     </w:p>
     <w:p>
@@ -2194,8 +2178,8 @@
           <w:lang w:val="en-US"/>
         </w:rPr>
       </w:pPr>
-      <w:bookmarkStart w:id="8" w:name="_Toc497657760"/>
-      <w:bookmarkEnd w:id="8"/>
+      <w:bookmarkStart w:id="7" w:name="_Toc497657760"/>
+      <w:bookmarkEnd w:id="7"/>
       <w:r>
         <w:rPr>
           <w:lang w:val="en-US"/>
@@ -2210,6 +2194,136 @@
         <w:t>resultados</w:t>
       </w:r>
       <w:proofErr w:type="spellEnd"/>
+    </w:p>
+    <w:p>
+      <w:pPr>
+        <w:rPr>
+          <w:lang w:val="en-US"/>
+        </w:rPr>
+      </w:pPr>
+    </w:p>
+    <w:p>
+      <w:pPr>
+        <w:jc w:val="center"/>
+        <w:rPr>
+          <w:lang w:val="en-US"/>
+        </w:rPr>
+      </w:pPr>
+      <w:r>
+        <w:rPr>
+          <w:noProof/>
+        </w:rPr>
+        <w:drawing>
+          <wp:inline distT="0" distB="0" distL="0" distR="0">
+            <wp:extent cx="3886200" cy="3677672"/>
+            <wp:effectExtent l="0" t="0" r="0" b="0"/>
+            <wp:docPr id="3" name="Imagen 3"/>
+            <wp:cNvGraphicFramePr>
+              <a:graphicFrameLocks xmlns:a="http://schemas.openxmlformats.org/drawingml/2006/main" noChangeAspect="1"/>
+            </wp:cNvGraphicFramePr>
+            <a:graphic xmlns:a="http://schemas.openxmlformats.org/drawingml/2006/main">
+              <a:graphicData uri="http://schemas.openxmlformats.org/drawingml/2006/picture">
+                <pic:pic xmlns:pic="http://schemas.openxmlformats.org/drawingml/2006/picture">
+                  <pic:nvPicPr>
+                    <pic:cNvPr id="0" name="Picture 1"/>
+                    <pic:cNvPicPr>
+                      <a:picLocks noChangeAspect="1" noChangeArrowheads="1"/>
+                    </pic:cNvPicPr>
+                  </pic:nvPicPr>
+                  <pic:blipFill>
+                    <a:blip r:embed="rId8" cstate="print">
+                      <a:extLst>
+                        <a:ext uri="{28A0092B-C50C-407E-A947-70E740481C1C}">
+                          <a14:useLocalDpi xmlns:a14="http://schemas.microsoft.com/office/drawing/2010/main" val="0"/>
+                        </a:ext>
+                      </a:extLst>
+                    </a:blip>
+                    <a:srcRect/>
+                    <a:stretch>
+                      <a:fillRect/>
+                    </a:stretch>
+                  </pic:blipFill>
+                  <pic:spPr bwMode="auto">
+                    <a:xfrm>
+                      <a:off x="0" y="0"/>
+                      <a:ext cx="3892899" cy="3684012"/>
+                    </a:xfrm>
+                    <a:prstGeom prst="rect">
+                      <a:avLst/>
+                    </a:prstGeom>
+                    <a:noFill/>
+                    <a:ln>
+                      <a:noFill/>
+                    </a:ln>
+                  </pic:spPr>
+                </pic:pic>
+              </a:graphicData>
+            </a:graphic>
+          </wp:inline>
+        </w:drawing>
+      </w:r>
+    </w:p>
+    <w:p>
+      <w:pPr>
+        <w:jc w:val="center"/>
+        <w:rPr>
+          <w:lang w:val="en-US"/>
+        </w:rPr>
+      </w:pPr>
+      <w:r>
+        <w:rPr>
+          <w:noProof/>
+        </w:rPr>
+        <w:lastRenderedPageBreak/>
+        <w:drawing>
+          <wp:inline distT="0" distB="0" distL="0" distR="0">
+            <wp:extent cx="5404919" cy="3215654"/>
+            <wp:effectExtent l="0" t="0" r="5715" b="3810"/>
+            <wp:docPr id="4" name="Imagen 4"/>
+            <wp:cNvGraphicFramePr>
+              <a:graphicFrameLocks xmlns:a="http://schemas.openxmlformats.org/drawingml/2006/main" noChangeAspect="1"/>
+            </wp:cNvGraphicFramePr>
+            <a:graphic xmlns:a="http://schemas.openxmlformats.org/drawingml/2006/main">
+              <a:graphicData uri="http://schemas.openxmlformats.org/drawingml/2006/picture">
+                <pic:pic xmlns:pic="http://schemas.openxmlformats.org/drawingml/2006/picture">
+                  <pic:nvPicPr>
+                    <pic:cNvPr id="0" name="Picture 3"/>
+                    <pic:cNvPicPr>
+                      <a:picLocks noChangeAspect="1" noChangeArrowheads="1"/>
+                    </pic:cNvPicPr>
+                  </pic:nvPicPr>
+                  <pic:blipFill>
+                    <a:blip r:embed="rId9" cstate="print">
+                      <a:extLst>
+                        <a:ext uri="{28A0092B-C50C-407E-A947-70E740481C1C}">
+                          <a14:useLocalDpi xmlns:a14="http://schemas.microsoft.com/office/drawing/2010/main" val="0"/>
+                        </a:ext>
+                      </a:extLst>
+                    </a:blip>
+                    <a:srcRect/>
+                    <a:stretch>
+                      <a:fillRect/>
+                    </a:stretch>
+                  </pic:blipFill>
+                  <pic:spPr bwMode="auto">
+                    <a:xfrm>
+                      <a:off x="0" y="0"/>
+                      <a:ext cx="5407867" cy="3217408"/>
+                    </a:xfrm>
+                    <a:prstGeom prst="rect">
+                      <a:avLst/>
+                    </a:prstGeom>
+                    <a:noFill/>
+                    <a:ln>
+                      <a:noFill/>
+                    </a:ln>
+                  </pic:spPr>
+                </pic:pic>
+              </a:graphicData>
+            </a:graphic>
+          </wp:inline>
+        </w:drawing>
+      </w:r>
     </w:p>
     <w:p>
       <w:pPr>
@@ -2231,31 +2345,140 @@
           <w:lang w:val="en-US"/>
         </w:rPr>
       </w:pPr>
-      <w:bookmarkStart w:id="9" w:name="_Toc497657761"/>
+      <w:bookmarkStart w:id="8" w:name="_Toc497657761"/>
+      <w:bookmarkEnd w:id="8"/>
+      <w:r>
+        <w:rPr>
+          <w:lang w:val="en-US"/>
+        </w:rPr>
+        <w:t>A Guide to TF Layers: Building a Convolutional Neural</w:t>
+      </w:r>
+    </w:p>
+    <w:p>
+      <w:pPr>
+        <w:pStyle w:val="Ttulo2"/>
+        <w:rPr>
+          <w:lang w:val="en-US"/>
+        </w:rPr>
+      </w:pPr>
+    </w:p>
+    <w:p>
+      <w:pPr>
+        <w:pStyle w:val="Ttulo2"/>
+      </w:pPr>
+      <w:bookmarkStart w:id="9" w:name="_Toc497657762"/>
       <w:bookmarkEnd w:id="9"/>
       <w:r>
-        <w:rPr>
-          <w:lang w:val="en-US"/>
-        </w:rPr>
-        <w:t>A Guide to TF Layers: Building a Convolutional Neural</w:t>
+        <w:t>Conclusiones</w:t>
+      </w:r>
+    </w:p>
+    <w:p/>
+    <w:p>
+      <w:r>
+        <w:t>El tutorial consistía en ejecutar un programa que está basado en tres capas, las cuales cada una tienen una funció</w:t>
+      </w:r>
+      <w:r>
+        <w:t>n en específico:</w:t>
+      </w:r>
+    </w:p>
+    <w:p>
+      <w:pPr>
+        <w:pStyle w:val="Prrafodelista"/>
+        <w:numPr>
+          <w:ilvl w:val="0"/>
+          <w:numId w:val="3"/>
+        </w:numPr>
+      </w:pPr>
+      <w:proofErr w:type="spellStart"/>
+      <w:r>
+        <w:t>Convultional</w:t>
+      </w:r>
+      <w:proofErr w:type="spellEnd"/>
+      <w:r>
+        <w:t>: esta se encarga de filtrar las imágenes.</w:t>
+      </w:r>
+    </w:p>
+    <w:p>
+      <w:pPr>
+        <w:pStyle w:val="Prrafodelista"/>
+        <w:numPr>
+          <w:ilvl w:val="0"/>
+          <w:numId w:val="3"/>
+        </w:numPr>
+      </w:pPr>
+      <w:proofErr w:type="spellStart"/>
+      <w:r>
+        <w:t>Pulling</w:t>
+      </w:r>
+      <w:proofErr w:type="spellEnd"/>
+      <w:r>
+        <w:t>: toma las imágenes y las disminuye a una menor cantidad de pixeles.</w:t>
+      </w:r>
+    </w:p>
+    <w:p>
+      <w:pPr>
+        <w:pStyle w:val="Prrafodelista"/>
+        <w:numPr>
+          <w:ilvl w:val="0"/>
+          <w:numId w:val="3"/>
+        </w:numPr>
+      </w:pPr>
+      <w:r>
+        <w:t>Denso: es la capa encargada de realizar la clasificación de cada imagen.</w:t>
+      </w:r>
+    </w:p>
+    <w:p>
+      <w:pPr>
+        <w:jc w:val="both"/>
+      </w:pPr>
+      <w:r>
+        <w:t xml:space="preserve">Además, esta enseña a utiliza </w:t>
+      </w:r>
+      <w:proofErr w:type="spellStart"/>
+      <w:r>
+        <w:t>multiples</w:t>
+      </w:r>
+      <w:proofErr w:type="spellEnd"/>
+      <w:r>
+        <w:t xml:space="preserve"> tarjetas gráficas para su funcionamiento con la pequeña limitante que no muestra </w:t>
+      </w:r>
+      <w:proofErr w:type="spellStart"/>
+      <w:r>
+        <w:t>como</w:t>
+      </w:r>
+      <w:proofErr w:type="spellEnd"/>
+      <w:r>
+        <w:t xml:space="preserve"> realizar si no se cuenta con más de una de estas. La problemática que esta presenta es que sobrecarga el procesador y esto evita que se puedan realizar otras tareas en el computador.</w:t>
       </w:r>
     </w:p>
     <w:p>
       <w:pPr>
         <w:pStyle w:val="Ttulo2"/>
-        <w:rPr>
-          <w:lang w:val="en-US"/>
-        </w:rPr>
       </w:pPr>
     </w:p>
     <w:p>
       <w:pPr>
         <w:pStyle w:val="Ttulo2"/>
       </w:pPr>
-      <w:bookmarkStart w:id="10" w:name="_Toc497657762"/>
+      <w:bookmarkStart w:id="10" w:name="_Toc497657763"/>
       <w:bookmarkEnd w:id="10"/>
       <w:r>
-        <w:t>Conclusiones</w:t>
+        <w:t>Cómo podría aplicarlo a un problema real</w:t>
+      </w:r>
+    </w:p>
+    <w:p/>
+    <w:p>
+      <w:pPr>
+        <w:jc w:val="both"/>
+      </w:pPr>
+      <w:r>
+        <w:t>Podría ser utilizado en un programa para el análisis en placas de carros el cual requiera del almacenamiento de imágenes en múltiples categorías.</w:t>
+      </w:r>
+      <w:r>
+        <w:t xml:space="preserve"> </w:t>
+      </w:r>
+      <w:r>
+        <w:t>Al utilizarlo se estaría optimizando el procesamiento.</w:t>
       </w:r>
     </w:p>
     <w:p>
@@ -2267,23 +2490,8 @@
       <w:pPr>
         <w:pStyle w:val="Ttulo2"/>
       </w:pPr>
-      <w:bookmarkStart w:id="11" w:name="_Toc497657763"/>
+      <w:bookmarkStart w:id="11" w:name="_Toc497657764"/>
       <w:bookmarkEnd w:id="11"/>
-      <w:r>
-        <w:t>Cómo podría aplicarlo a un problema real</w:t>
-      </w:r>
-    </w:p>
-    <w:p>
-      <w:pPr>
-        <w:pStyle w:val="Ttulo2"/>
-      </w:pPr>
-    </w:p>
-    <w:p>
-      <w:pPr>
-        <w:pStyle w:val="Ttulo2"/>
-      </w:pPr>
-      <w:bookmarkStart w:id="12" w:name="_Toc497657764"/>
-      <w:bookmarkEnd w:id="12"/>
       <w:proofErr w:type="spellStart"/>
       <w:r>
         <w:t>Screenshots</w:t>
@@ -2291,6 +2499,128 @@
       <w:proofErr w:type="spellEnd"/>
       <w:r>
         <w:t xml:space="preserve"> de resultados</w:t>
+      </w:r>
+    </w:p>
+    <w:p/>
+    <w:p>
+      <w:pPr>
+        <w:jc w:val="center"/>
+      </w:pPr>
+      <w:r>
+        <w:rPr>
+          <w:noProof/>
+        </w:rPr>
+        <w:drawing>
+          <wp:inline distT="0" distB="0" distL="0" distR="0">
+            <wp:extent cx="4875291" cy="2722791"/>
+            <wp:effectExtent l="0" t="0" r="1905" b="1905"/>
+            <wp:docPr id="5" name="Imagen 5"/>
+            <wp:cNvGraphicFramePr>
+              <a:graphicFrameLocks xmlns:a="http://schemas.openxmlformats.org/drawingml/2006/main" noChangeAspect="1"/>
+            </wp:cNvGraphicFramePr>
+            <a:graphic xmlns:a="http://schemas.openxmlformats.org/drawingml/2006/main">
+              <a:graphicData uri="http://schemas.openxmlformats.org/drawingml/2006/picture">
+                <pic:pic xmlns:pic="http://schemas.openxmlformats.org/drawingml/2006/picture">
+                  <pic:nvPicPr>
+                    <pic:cNvPr id="0" name="Picture 5"/>
+                    <pic:cNvPicPr>
+                      <a:picLocks noChangeAspect="1" noChangeArrowheads="1"/>
+                    </pic:cNvPicPr>
+                  </pic:nvPicPr>
+                  <pic:blipFill>
+                    <a:blip r:embed="rId10">
+                      <a:extLst>
+                        <a:ext uri="{28A0092B-C50C-407E-A947-70E740481C1C}">
+                          <a14:useLocalDpi xmlns:a14="http://schemas.microsoft.com/office/drawing/2010/main" val="0"/>
+                        </a:ext>
+                      </a:extLst>
+                    </a:blip>
+                    <a:srcRect/>
+                    <a:stretch>
+                      <a:fillRect/>
+                    </a:stretch>
+                  </pic:blipFill>
+                  <pic:spPr bwMode="auto">
+                    <a:xfrm>
+                      <a:off x="0" y="0"/>
+                      <a:ext cx="4906324" cy="2740122"/>
+                    </a:xfrm>
+                    <a:prstGeom prst="rect">
+                      <a:avLst/>
+                    </a:prstGeom>
+                    <a:noFill/>
+                    <a:ln>
+                      <a:noFill/>
+                    </a:ln>
+                  </pic:spPr>
+                </pic:pic>
+              </a:graphicData>
+            </a:graphic>
+          </wp:inline>
+        </w:drawing>
+      </w:r>
+    </w:p>
+    <w:p>
+      <w:pPr>
+        <w:jc w:val="center"/>
+      </w:pPr>
+    </w:p>
+    <w:p>
+      <w:pPr>
+        <w:jc w:val="center"/>
+      </w:pPr>
+      <w:r>
+        <w:rPr>
+          <w:noProof/>
+        </w:rPr>
+        <w:drawing>
+          <wp:inline distT="0" distB="0" distL="0" distR="0">
+            <wp:extent cx="4802864" cy="1327896"/>
+            <wp:effectExtent l="0" t="0" r="0" b="5715"/>
+            <wp:docPr id="6" name="Imagen 6"/>
+            <wp:cNvGraphicFramePr>
+              <a:graphicFrameLocks xmlns:a="http://schemas.openxmlformats.org/drawingml/2006/main" noChangeAspect="1"/>
+            </wp:cNvGraphicFramePr>
+            <a:graphic xmlns:a="http://schemas.openxmlformats.org/drawingml/2006/main">
+              <a:graphicData uri="http://schemas.openxmlformats.org/drawingml/2006/picture">
+                <pic:pic xmlns:pic="http://schemas.openxmlformats.org/drawingml/2006/picture">
+                  <pic:nvPicPr>
+                    <pic:cNvPr id="0" name="Picture 7"/>
+                    <pic:cNvPicPr>
+                      <a:picLocks noChangeAspect="1" noChangeArrowheads="1"/>
+                    </pic:cNvPicPr>
+                  </pic:nvPicPr>
+                  <pic:blipFill>
+                    <a:blip r:embed="rId11">
+                      <a:extLst>
+                        <a:ext uri="{28A0092B-C50C-407E-A947-70E740481C1C}">
+                          <a14:useLocalDpi xmlns:a14="http://schemas.microsoft.com/office/drawing/2010/main" val="0"/>
+                        </a:ext>
+                      </a:extLst>
+                    </a:blip>
+                    <a:srcRect/>
+                    <a:stretch>
+                      <a:fillRect/>
+                    </a:stretch>
+                  </pic:blipFill>
+                  <pic:spPr bwMode="auto">
+                    <a:xfrm>
+                      <a:off x="0" y="0"/>
+                      <a:ext cx="4900615" cy="1354922"/>
+                    </a:xfrm>
+                    <a:prstGeom prst="rect">
+                      <a:avLst/>
+                    </a:prstGeom>
+                    <a:noFill/>
+                    <a:ln>
+                      <a:noFill/>
+                    </a:ln>
+                  </pic:spPr>
+                </pic:pic>
+              </a:graphicData>
+            </a:graphic>
+          </wp:inline>
+        </w:drawing>
       </w:r>
     </w:p>
     <w:p>
@@ -2313,13 +2643,15 @@
           <w:lang w:val="en-US"/>
         </w:rPr>
       </w:pPr>
-      <w:bookmarkStart w:id="13" w:name="_Toc497657765"/>
+      <w:bookmarkStart w:id="12" w:name="_Toc497657765"/>
+      <w:bookmarkStart w:id="13" w:name="_Toc497657769"/>
+      <w:bookmarkEnd w:id="12"/>
       <w:bookmarkEnd w:id="13"/>
       <w:r>
         <w:rPr>
           <w:lang w:val="en-US"/>
         </w:rPr>
-        <w:t>Network</w:t>
+        <w:t>Convolutional Neural Networks</w:t>
       </w:r>
     </w:p>
     <w:p>
@@ -2331,12 +2663,79 @@
       <w:pPr>
         <w:pStyle w:val="Ttulo2"/>
       </w:pPr>
-      <w:bookmarkStart w:id="14" w:name="_Toc497657766"/>
+      <w:bookmarkStart w:id="14" w:name="_Toc497657770"/>
       <w:bookmarkEnd w:id="14"/>
       <w:r>
         <w:t>Conclusiones</w:t>
       </w:r>
     </w:p>
+    <w:p/>
+    <w:p>
+      <w:pPr>
+        <w:jc w:val="both"/>
+      </w:pPr>
+      <w:r>
+        <w:t xml:space="preserve">El tutorial consistía en descargar imágenes por categoría, luego este mismo se encargaba de filtrar las dichas imágenes de una manera </w:t>
+      </w:r>
+      <w:r>
+        <w:t>óptima</w:t>
+      </w:r>
+      <w:r>
+        <w:t xml:space="preserve">. Seguidamente se entrenaba a sí misma y el resultado terminaba en </w:t>
+      </w:r>
+      <w:r>
+        <w:rPr>
+          <w:i/>
+        </w:rPr>
+        <w:t>/</w:t>
+      </w:r>
+      <w:proofErr w:type="spellStart"/>
+      <w:r>
+        <w:rPr>
+          <w:i/>
+        </w:rPr>
+        <w:t>tmp</w:t>
+      </w:r>
+      <w:proofErr w:type="spellEnd"/>
+      <w:r>
+        <w:rPr>
+          <w:i/>
+        </w:rPr>
+        <w:t>/cifar10_train</w:t>
+      </w:r>
+      <w:r>
+        <w:t>.</w:t>
+      </w:r>
+    </w:p>
+    <w:p>
+      <w:pPr>
+        <w:jc w:val="both"/>
+      </w:pPr>
+      <w:r>
+        <w:t>Por otro lado, fue necesario modificar el código debido a que este p</w:t>
+      </w:r>
+      <w:r>
+        <w:t>edía un millón de repeticiones,</w:t>
+      </w:r>
+      <w:r>
+        <w:t xml:space="preserve"> cuando se notó que iba por 150 000 repeticiones </w:t>
+      </w:r>
+      <w:r>
+        <w:t>y habían</w:t>
+      </w:r>
+      <w:r>
+        <w:t xml:space="preserve"> pasado cuatro horas se tomó la decisión de cancelar el tutorial y modificar estas repeticiones a 10 000. Al hacer esto, el tiempo de espera se redujo considerablemente.</w:t>
+      </w:r>
+    </w:p>
+    <w:p>
+      <w:pPr>
+        <w:jc w:val="both"/>
+      </w:pPr>
+      <w:r>
+        <w:lastRenderedPageBreak/>
+        <w:t>Se observó que utilizó el 100% del CPU en lugar de mandar ese procesamiento al GPU lo que no permitía que la máquina pudiera realizar otra tarea además del tutorial.</w:t>
+      </w:r>
+    </w:p>
     <w:p>
       <w:pPr>
         <w:pStyle w:val="Ttulo2"/>
@@ -2346,12 +2745,21 @@
       <w:pPr>
         <w:pStyle w:val="Ttulo2"/>
       </w:pPr>
-      <w:bookmarkStart w:id="15" w:name="_Toc497657767"/>
+      <w:bookmarkStart w:id="15" w:name="_Toc497657771"/>
       <w:bookmarkEnd w:id="15"/>
       <w:r>
         <w:t>Cómo podría aplicarlo a un problema real</w:t>
       </w:r>
     </w:p>
+    <w:p/>
+    <w:p>
+      <w:pPr>
+        <w:jc w:val="both"/>
+      </w:pPr>
+      <w:r>
+        <w:t>Se podría generar un software que ayude al reconocimiento facial de rápido procesamiento, como en una cárcel, la cual ocupa saber en qué celda va cada reo. Además de esto se podría calcular cuál es la cantidad exacta de reos y que no se den fraudes.</w:t>
+      </w:r>
+    </w:p>
     <w:p>
       <w:pPr>
         <w:pStyle w:val="Ttulo2"/>
@@ -2361,7 +2769,7 @@
       <w:pPr>
         <w:pStyle w:val="Ttulo2"/>
       </w:pPr>
-      <w:bookmarkStart w:id="16" w:name="_Toc497657768"/>
+      <w:bookmarkStart w:id="16" w:name="_Toc497657772"/>
       <w:bookmarkEnd w:id="16"/>
       <w:proofErr w:type="spellStart"/>
       <w:r>
@@ -2370,6 +2778,201 @@
       <w:proofErr w:type="spellEnd"/>
       <w:r>
         <w:t xml:space="preserve"> de resultados</w:t>
+      </w:r>
+    </w:p>
+    <w:p>
+      <w:pPr>
+        <w:rPr>
+          <w:noProof/>
+        </w:rPr>
+      </w:pPr>
+    </w:p>
+    <w:p>
+      <w:pPr>
+        <w:jc w:val="center"/>
+      </w:pPr>
+      <w:r>
+        <w:rPr>
+          <w:noProof/>
+        </w:rPr>
+        <w:drawing>
+          <wp:inline distT="0" distB="0" distL="0" distR="0">
+            <wp:extent cx="5033726" cy="2374046"/>
+            <wp:effectExtent l="0" t="0" r="0" b="7620"/>
+            <wp:docPr id="7" name="Imagen 7"/>
+            <wp:cNvGraphicFramePr>
+              <a:graphicFrameLocks xmlns:a="http://schemas.openxmlformats.org/drawingml/2006/main" noChangeAspect="1"/>
+            </wp:cNvGraphicFramePr>
+            <a:graphic xmlns:a="http://schemas.openxmlformats.org/drawingml/2006/main">
+              <a:graphicData uri="http://schemas.openxmlformats.org/drawingml/2006/picture">
+                <pic:pic xmlns:pic="http://schemas.openxmlformats.org/drawingml/2006/picture">
+                  <pic:nvPicPr>
+                    <pic:cNvPr id="0" name="Picture 9"/>
+                    <pic:cNvPicPr>
+                      <a:picLocks noChangeAspect="1" noChangeArrowheads="1"/>
+                    </pic:cNvPicPr>
+                  </pic:nvPicPr>
+                  <pic:blipFill rotWithShape="1">
+                    <a:blip r:embed="rId12">
+                      <a:extLst>
+                        <a:ext uri="{28A0092B-C50C-407E-A947-70E740481C1C}">
+                          <a14:useLocalDpi xmlns:a14="http://schemas.microsoft.com/office/drawing/2010/main" val="0"/>
+                        </a:ext>
+                      </a:extLst>
+                    </a:blip>
+                    <a:srcRect b="15895"/>
+                    <a:stretch/>
+                  </pic:blipFill>
+                  <pic:spPr bwMode="auto">
+                    <a:xfrm>
+                      <a:off x="0" y="0"/>
+                      <a:ext cx="5064773" cy="2388689"/>
+                    </a:xfrm>
+                    <a:prstGeom prst="rect">
+                      <a:avLst/>
+                    </a:prstGeom>
+                    <a:noFill/>
+                    <a:ln>
+                      <a:noFill/>
+                    </a:ln>
+                    <a:extLst>
+                      <a:ext uri="{53640926-AAD7-44D8-BBD7-CCE9431645EC}">
+                        <a14:shadowObscured xmlns:a14="http://schemas.microsoft.com/office/drawing/2010/main"/>
+                      </a:ext>
+                    </a:extLst>
+                  </pic:spPr>
+                </pic:pic>
+              </a:graphicData>
+            </a:graphic>
+          </wp:inline>
+        </w:drawing>
+      </w:r>
+    </w:p>
+    <w:p>
+      <w:pPr>
+        <w:jc w:val="center"/>
+      </w:pPr>
+    </w:p>
+    <w:p>
+      <w:pPr>
+        <w:jc w:val="center"/>
+      </w:pPr>
+      <w:r>
+        <w:rPr>
+          <w:noProof/>
+        </w:rPr>
+        <w:drawing>
+          <wp:inline distT="0" distB="0" distL="0" distR="0">
+            <wp:extent cx="5612130" cy="1572899"/>
+            <wp:effectExtent l="0" t="0" r="7620" b="8255"/>
+            <wp:docPr id="8" name="Imagen 8"/>
+            <wp:cNvGraphicFramePr>
+              <a:graphicFrameLocks xmlns:a="http://schemas.openxmlformats.org/drawingml/2006/main" noChangeAspect="1"/>
+            </wp:cNvGraphicFramePr>
+            <a:graphic xmlns:a="http://schemas.openxmlformats.org/drawingml/2006/main">
+              <a:graphicData uri="http://schemas.openxmlformats.org/drawingml/2006/picture">
+                <pic:pic xmlns:pic="http://schemas.openxmlformats.org/drawingml/2006/picture">
+                  <pic:nvPicPr>
+                    <pic:cNvPr id="0" name="Picture 11"/>
+                    <pic:cNvPicPr>
+                      <a:picLocks noChangeAspect="1" noChangeArrowheads="1"/>
+                    </pic:cNvPicPr>
+                  </pic:nvPicPr>
+                  <pic:blipFill>
+                    <a:blip r:embed="rId13" cstate="print">
+                      <a:extLst>
+                        <a:ext uri="{28A0092B-C50C-407E-A947-70E740481C1C}">
+                          <a14:useLocalDpi xmlns:a14="http://schemas.microsoft.com/office/drawing/2010/main" val="0"/>
+                        </a:ext>
+                      </a:extLst>
+                    </a:blip>
+                    <a:srcRect/>
+                    <a:stretch>
+                      <a:fillRect/>
+                    </a:stretch>
+                  </pic:blipFill>
+                  <pic:spPr bwMode="auto">
+                    <a:xfrm>
+                      <a:off x="0" y="0"/>
+                      <a:ext cx="5612130" cy="1572899"/>
+                    </a:xfrm>
+                    <a:prstGeom prst="rect">
+                      <a:avLst/>
+                    </a:prstGeom>
+                    <a:noFill/>
+                    <a:ln>
+                      <a:noFill/>
+                    </a:ln>
+                  </pic:spPr>
+                </pic:pic>
+              </a:graphicData>
+            </a:graphic>
+          </wp:inline>
+        </w:drawing>
+      </w:r>
+    </w:p>
+    <w:p>
+      <w:pPr>
+        <w:jc w:val="center"/>
+      </w:pPr>
+    </w:p>
+    <w:p>
+      <w:pPr>
+        <w:jc w:val="center"/>
+      </w:pPr>
+      <w:r>
+        <w:rPr>
+          <w:noProof/>
+        </w:rPr>
+        <w:lastRenderedPageBreak/>
+        <w:drawing>
+          <wp:inline distT="0" distB="0" distL="0" distR="0">
+            <wp:extent cx="5612130" cy="1514341"/>
+            <wp:effectExtent l="0" t="0" r="7620" b="0"/>
+            <wp:docPr id="9" name="Imagen 9"/>
+            <wp:cNvGraphicFramePr>
+              <a:graphicFrameLocks xmlns:a="http://schemas.openxmlformats.org/drawingml/2006/main" noChangeAspect="1"/>
+            </wp:cNvGraphicFramePr>
+            <a:graphic xmlns:a="http://schemas.openxmlformats.org/drawingml/2006/main">
+              <a:graphicData uri="http://schemas.openxmlformats.org/drawingml/2006/picture">
+                <pic:pic xmlns:pic="http://schemas.openxmlformats.org/drawingml/2006/picture">
+                  <pic:nvPicPr>
+                    <pic:cNvPr id="0" name="Picture 13"/>
+                    <pic:cNvPicPr>
+                      <a:picLocks noChangeAspect="1" noChangeArrowheads="1"/>
+                    </pic:cNvPicPr>
+                  </pic:nvPicPr>
+                  <pic:blipFill>
+                    <a:blip r:embed="rId14" cstate="print">
+                      <a:extLst>
+                        <a:ext uri="{28A0092B-C50C-407E-A947-70E740481C1C}">
+                          <a14:useLocalDpi xmlns:a14="http://schemas.microsoft.com/office/drawing/2010/main" val="0"/>
+                        </a:ext>
+                      </a:extLst>
+                    </a:blip>
+                    <a:srcRect/>
+                    <a:stretch>
+                      <a:fillRect/>
+                    </a:stretch>
+                  </pic:blipFill>
+                  <pic:spPr bwMode="auto">
+                    <a:xfrm>
+                      <a:off x="0" y="0"/>
+                      <a:ext cx="5612130" cy="1514341"/>
+                    </a:xfrm>
+                    <a:prstGeom prst="rect">
+                      <a:avLst/>
+                    </a:prstGeom>
+                    <a:noFill/>
+                    <a:ln>
+                      <a:noFill/>
+                    </a:ln>
+                  </pic:spPr>
+                </pic:pic>
+              </a:graphicData>
+            </a:graphic>
+          </wp:inline>
+        </w:drawing>
       </w:r>
     </w:p>
     <w:p>
@@ -2389,62 +2992,79 @@
           <w:lang w:val="en-US"/>
         </w:rPr>
       </w:pPr>
-      <w:bookmarkStart w:id="17" w:name="_Toc497657769"/>
+      <w:bookmarkStart w:id="17" w:name="_Toc497657773"/>
       <w:bookmarkEnd w:id="17"/>
       <w:r>
         <w:rPr>
           <w:lang w:val="en-US"/>
         </w:rPr>
-        <w:lastRenderedPageBreak/>
-        <w:t>Convolutional Neural Netwo</w:t>
-      </w:r>
-      <w:r>
+        <w:t>Vector Representations of Words</w:t>
+      </w:r>
+    </w:p>
+    <w:p>
+      <w:pPr>
         <w:rPr>
           <w:lang w:val="en-US"/>
         </w:rPr>
-        <w:t>rks</w:t>
-      </w:r>
+      </w:pPr>
     </w:p>
     <w:p>
       <w:pPr>
         <w:pStyle w:val="Ttulo2"/>
       </w:pPr>
+      <w:bookmarkStart w:id="18" w:name="_Toc497657774"/>
+      <w:bookmarkEnd w:id="18"/>
+      <w:r>
+        <w:t>Conclusiones</w:t>
+      </w:r>
+    </w:p>
+    <w:p/>
+    <w:p>
+      <w:pPr>
+        <w:jc w:val="both"/>
+      </w:pPr>
+      <w:r>
+        <w:t>Este tutorial representa las palabras con vectores y además utiliza como herramienta de análisis una ventana. Esta ventana es como una variable, de forma que va tomando la cantidad de palabras que tenga tanto a la derecha e izquierda de la palabra que se le fue dada como target.</w:t>
+      </w:r>
+    </w:p>
+    <w:p>
+      <w:pPr>
+        <w:jc w:val="both"/>
+      </w:pPr>
+      <w:r>
+        <w:t>Utiliza el método de incrustación, el cual se encarga</w:t>
+      </w:r>
+      <w:r>
+        <w:t xml:space="preserve"> de introducir palabras por porcentaje de probabilidad y así estimar el parentesco entre palabras</w:t>
+      </w:r>
+    </w:p>
+    <w:p>
+      <w:pPr>
+        <w:jc w:val="both"/>
+      </w:pPr>
     </w:p>
     <w:p>
       <w:pPr>
         <w:pStyle w:val="Ttulo2"/>
       </w:pPr>
-      <w:bookmarkStart w:id="18" w:name="_Toc497657770"/>
-      <w:bookmarkEnd w:id="18"/>
-      <w:r>
-        <w:t>Conclusiones</w:t>
-      </w:r>
-    </w:p>
+      <w:bookmarkStart w:id="19" w:name="_Toc497657775"/>
+      <w:bookmarkEnd w:id="19"/>
+      <w:r>
+        <w:t>Cómo podría aplicarlo a un problema real</w:t>
+      </w:r>
+    </w:p>
+    <w:p/>
+    <w:p>
+      <w:r>
+        <w:t>Podría ser utilizado en un software de biblioteca en el cual reconozca quien es el escritor de cada uno de los libros mediante el análisis de su prosa.</w:t>
+      </w:r>
+    </w:p>
+    <w:p/>
     <w:p>
       <w:pPr>
         <w:pStyle w:val="Ttulo2"/>
       </w:pPr>
-    </w:p>
-    <w:p>
-      <w:pPr>
-        <w:pStyle w:val="Ttulo2"/>
-      </w:pPr>
-      <w:bookmarkStart w:id="19" w:name="_Toc497657771"/>
-      <w:bookmarkEnd w:id="19"/>
-      <w:r>
-        <w:t>Cómo podría aplicarlo a un problema real</w:t>
-      </w:r>
-    </w:p>
-    <w:p>
-      <w:pPr>
-        <w:pStyle w:val="Ttulo2"/>
-      </w:pPr>
-    </w:p>
-    <w:p>
-      <w:pPr>
-        <w:pStyle w:val="Ttulo2"/>
-      </w:pPr>
-      <w:bookmarkStart w:id="20" w:name="_Toc497657772"/>
+      <w:bookmarkStart w:id="20" w:name="_Toc497657776"/>
       <w:bookmarkEnd w:id="20"/>
       <w:proofErr w:type="spellStart"/>
       <w:r>
@@ -2455,10 +3075,69 @@
         <w:t xml:space="preserve"> de resultados</w:t>
       </w:r>
     </w:p>
-    <w:p>
-      <w:pPr>
-        <w:pStyle w:val="Sinespaciado"/>
-        <w:jc w:val="left"/>
+    <w:p/>
+    <w:p>
+      <w:pPr>
+        <w:jc w:val="center"/>
+      </w:pPr>
+      <w:r>
+        <w:rPr>
+          <w:noProof/>
+        </w:rPr>
+        <w:lastRenderedPageBreak/>
+        <w:drawing>
+          <wp:inline distT="0" distB="0" distL="0" distR="0">
+            <wp:extent cx="4925085" cy="3431407"/>
+            <wp:effectExtent l="0" t="0" r="0" b="0"/>
+            <wp:docPr id="10" name="Imagen 10"/>
+            <wp:cNvGraphicFramePr>
+              <a:graphicFrameLocks xmlns:a="http://schemas.openxmlformats.org/drawingml/2006/main" noChangeAspect="1"/>
+            </wp:cNvGraphicFramePr>
+            <a:graphic xmlns:a="http://schemas.openxmlformats.org/drawingml/2006/main">
+              <a:graphicData uri="http://schemas.openxmlformats.org/drawingml/2006/picture">
+                <pic:pic xmlns:pic="http://schemas.openxmlformats.org/drawingml/2006/picture">
+                  <pic:nvPicPr>
+                    <pic:cNvPr id="0" name="Picture 15"/>
+                    <pic:cNvPicPr>
+                      <a:picLocks noChangeAspect="1" noChangeArrowheads="1"/>
+                    </pic:cNvPicPr>
+                  </pic:nvPicPr>
+                  <pic:blipFill>
+                    <a:blip r:embed="rId15">
+                      <a:extLst>
+                        <a:ext uri="{28A0092B-C50C-407E-A947-70E740481C1C}">
+                          <a14:useLocalDpi xmlns:a14="http://schemas.microsoft.com/office/drawing/2010/main" val="0"/>
+                        </a:ext>
+                      </a:extLst>
+                    </a:blip>
+                    <a:srcRect/>
+                    <a:stretch>
+                      <a:fillRect/>
+                    </a:stretch>
+                  </pic:blipFill>
+                  <pic:spPr bwMode="auto">
+                    <a:xfrm>
+                      <a:off x="0" y="0"/>
+                      <a:ext cx="4957527" cy="3454010"/>
+                    </a:xfrm>
+                    <a:prstGeom prst="rect">
+                      <a:avLst/>
+                    </a:prstGeom>
+                    <a:noFill/>
+                    <a:ln>
+                      <a:noFill/>
+                    </a:ln>
+                  </pic:spPr>
+                </pic:pic>
+              </a:graphicData>
+            </a:graphic>
+          </wp:inline>
+        </w:drawing>
+      </w:r>
+    </w:p>
+    <w:p>
+      <w:pPr>
+        <w:pStyle w:val="Heading"/>
       </w:pPr>
     </w:p>
     <w:p>
@@ -2468,55 +3147,96 @@
           <w:ilvl w:val="0"/>
           <w:numId w:val="2"/>
         </w:numPr>
-        <w:rPr>
-          <w:lang w:val="en-US"/>
-        </w:rPr>
-      </w:pPr>
-      <w:bookmarkStart w:id="21" w:name="_Toc497657773"/>
+      </w:pPr>
+      <w:r>
+        <w:t>Conclusión General de los Tutoriales</w:t>
+      </w:r>
+    </w:p>
+    <w:p/>
+    <w:p>
+      <w:pPr>
+        <w:jc w:val="both"/>
+      </w:pPr>
+      <w:r>
+        <w:t>Los tutoriales son complejos en la parte de código, no hay explicaciones respecto al funcionamiento de cada parte, pero son muy sencillos de implementar porque solo dicen qué hay que ejecutar.</w:t>
+      </w:r>
+    </w:p>
+    <w:p>
+      <w:pPr>
+        <w:jc w:val="both"/>
+      </w:pPr>
+      <w:r>
+        <w:t>Para mejorar los tutoriales, lo ideal sería que el procesamiento lo realizara en el GPU y no en el CPU.</w:t>
+      </w:r>
+      <w:r>
+        <w:t xml:space="preserve"> Como en la imagen se muestra, el CPU estaba a su máximo y la temperatura rondaba los 71°C, cosa que si se hubiera utilizado en el GPU habría durado la mitad del tiempo y la temperatura no sería tan alta.</w:t>
+      </w:r>
+    </w:p>
+    <w:p>
+      <w:pPr>
+        <w:jc w:val="both"/>
+      </w:pPr>
+      <w:bookmarkStart w:id="21" w:name="_GoBack"/>
       <w:bookmarkEnd w:id="21"/>
-      <w:r>
-        <w:rPr>
-          <w:lang w:val="en-US"/>
-        </w:rPr>
-        <w:t>Vector Representations of Words</w:t>
-      </w:r>
-    </w:p>
-    <w:p>
-      <w:pPr>
-        <w:pStyle w:val="Ttulo2"/>
-      </w:pPr>
-      <w:bookmarkStart w:id="22" w:name="_Toc497657774"/>
-      <w:bookmarkEnd w:id="22"/>
-      <w:r>
-        <w:t>Conclusiones</w:t>
-      </w:r>
-    </w:p>
-    <w:p>
-      <w:pPr>
-        <w:pStyle w:val="Ttulo2"/>
-      </w:pPr>
-      <w:bookmarkStart w:id="23" w:name="_Toc497657775"/>
-      <w:bookmarkEnd w:id="23"/>
-      <w:r>
-        <w:t>Cómo podría aplicarlo a un problema real</w:t>
-      </w:r>
-    </w:p>
-    <w:p>
-      <w:pPr>
-        <w:pStyle w:val="Ttulo2"/>
-      </w:pPr>
-      <w:bookmarkStart w:id="24" w:name="_Toc497657776"/>
-      <w:bookmarkEnd w:id="24"/>
-      <w:proofErr w:type="spellStart"/>
-      <w:r>
-        <w:t>Screenshots</w:t>
-      </w:r>
-      <w:proofErr w:type="spellEnd"/>
-      <w:r>
-        <w:t xml:space="preserve"> de resultados</w:t>
-      </w:r>
-    </w:p>
-    <w:p/>
+    </w:p>
+    <w:p>
+      <w:pPr>
+        <w:jc w:val="center"/>
+      </w:pPr>
+      <w:r>
+        <w:rPr>
+          <w:noProof/>
+        </w:rPr>
+        <w:drawing>
+          <wp:inline distT="0" distB="0" distL="0" distR="0">
+            <wp:extent cx="2901950" cy="1014095"/>
+            <wp:effectExtent l="0" t="0" r="0" b="0"/>
+            <wp:docPr id="11" name="Imagen 11"/>
+            <wp:cNvGraphicFramePr>
+              <a:graphicFrameLocks xmlns:a="http://schemas.openxmlformats.org/drawingml/2006/main" noChangeAspect="1"/>
+            </wp:cNvGraphicFramePr>
+            <a:graphic xmlns:a="http://schemas.openxmlformats.org/drawingml/2006/main">
+              <a:graphicData uri="http://schemas.openxmlformats.org/drawingml/2006/picture">
+                <pic:pic xmlns:pic="http://schemas.openxmlformats.org/drawingml/2006/picture">
+                  <pic:nvPicPr>
+                    <pic:cNvPr id="0" name="Picture 17"/>
+                    <pic:cNvPicPr>
+                      <a:picLocks noChangeAspect="1" noChangeArrowheads="1"/>
+                    </pic:cNvPicPr>
+                  </pic:nvPicPr>
+                  <pic:blipFill>
+                    <a:blip r:embed="rId16">
+                      <a:extLst>
+                        <a:ext uri="{28A0092B-C50C-407E-A947-70E740481C1C}">
+                          <a14:useLocalDpi xmlns:a14="http://schemas.microsoft.com/office/drawing/2010/main" val="0"/>
+                        </a:ext>
+                      </a:extLst>
+                    </a:blip>
+                    <a:srcRect/>
+                    <a:stretch>
+                      <a:fillRect/>
+                    </a:stretch>
+                  </pic:blipFill>
+                  <pic:spPr bwMode="auto">
+                    <a:xfrm>
+                      <a:off x="0" y="0"/>
+                      <a:ext cx="2901950" cy="1014095"/>
+                    </a:xfrm>
+                    <a:prstGeom prst="rect">
+                      <a:avLst/>
+                    </a:prstGeom>
+                    <a:noFill/>
+                    <a:ln>
+                      <a:noFill/>
+                    </a:ln>
+                  </pic:spPr>
+                </pic:pic>
+              </a:graphicData>
+            </a:graphic>
+          </wp:inline>
+        </w:drawing>
+      </w:r>
+    </w:p>
     <w:sectPr>
       <w:pgSz w:w="12240" w:h="15840"/>
       <w:pgMar w:top="1417" w:right="1701" w:bottom="1417" w:left="1701" w:header="0" w:footer="0" w:gutter="0"/>
@@ -2531,6 +3251,119 @@
 <file path=word/numbering.xml><?xml version="1.0" encoding="utf-8"?>
 <w:numbering xmlns:wpc="http://schemas.microsoft.com/office/word/2010/wordprocessingCanvas" xmlns:cx="http://schemas.microsoft.com/office/drawing/2014/chartex" xmlns:cx1="http://schemas.microsoft.com/office/drawing/2015/9/8/chartex" xmlns:cx2="http://schemas.microsoft.com/office/drawing/2015/10/21/chartex" xmlns:cx3="http://schemas.microsoft.com/office/drawing/2016/5/9/chartex" xmlns:cx4="http://schemas.microsoft.com/office/drawing/2016/5/10/chartex" xmlns:cx5="http://schemas.microsoft.com/office/drawing/2016/5/11/chartex" xmlns:cx6="http://schemas.microsoft.com/office/drawing/2016/5/12/chartex" xmlns:cx7="http://schemas.microsoft.com/office/drawing/2016/5/13/chartex" xmlns:cx8="http://schemas.microsoft.com/office/drawing/2016/5/14/chartex" xmlns:mc="http://schemas.openxmlformats.org/markup-compatibility/2006" xmlns:aink="http://schemas.microsoft.com/office/drawing/2016/ink" xmlns:am3d="http://schemas.microsoft.com/office/drawing/2017/model3d" xmlns:o="urn:schemas-microsoft-com:office:office" xmlns:r="http://schemas.openxmlformats.org/officeDocument/2006/relationships" xmlns:m="http://schemas.openxmlformats.org/officeDocument/2006/math" xmlns:v="urn:schemas-microsoft-com:vml" xmlns:wp14="http://schemas.microsoft.com/office/word/2010/wordprocessingDrawing" xmlns:wp="http://schemas.openxmlformats.org/drawingml/2006/wordprocessingDrawing" xmlns:w10="urn:schemas-microsoft-com:office:word" xmlns:w="http://schemas.openxmlformats.org/wordprocessingml/2006/main" xmlns:w14="http://schemas.microsoft.com/office/word/2010/wordml" xmlns:w15="http://schemas.microsoft.com/office/word/2012/wordml" xmlns:w16cid="http://schemas.microsoft.com/office/word/2016/wordml/cid" xmlns:w16se="http://schemas.microsoft.com/office/word/2015/wordml/symex" xmlns:wpg="http://schemas.microsoft.com/office/word/2010/wordprocessingGroup" xmlns:wpi="http://schemas.microsoft.com/office/word/2010/wordprocessingInk" xmlns:wne="http://schemas.microsoft.com/office/word/2006/wordml" xmlns:wps="http://schemas.microsoft.com/office/word/2010/wordprocessingShape" mc:Ignorable="w14 w15 w16se w16cid wp14">
   <w:abstractNum w:abstractNumId="0" w15:restartNumberingAfterBreak="0">
+    <w:nsid w:val="05E14A0E"/>
+    <w:multiLevelType w:val="hybridMultilevel"/>
+    <w:tmpl w:val="81C0360C"/>
+    <w:lvl w:ilvl="0" w:tplc="140A0001">
+      <w:start w:val="1"/>
+      <w:numFmt w:val="bullet"/>
+      <w:lvlText w:val=""/>
+      <w:lvlJc w:val="left"/>
+      <w:pPr>
+        <w:ind w:left="720" w:hanging="360"/>
+      </w:pPr>
+      <w:rPr>
+        <w:rFonts w:ascii="Symbol" w:hAnsi="Symbol" w:hint="default"/>
+      </w:rPr>
+    </w:lvl>
+    <w:lvl w:ilvl="1" w:tplc="140A0003" w:tentative="1">
+      <w:start w:val="1"/>
+      <w:numFmt w:val="bullet"/>
+      <w:lvlText w:val="o"/>
+      <w:lvlJc w:val="left"/>
+      <w:pPr>
+        <w:ind w:left="1440" w:hanging="360"/>
+      </w:pPr>
+      <w:rPr>
+        <w:rFonts w:ascii="Courier New" w:hAnsi="Courier New" w:cs="Courier New" w:hint="default"/>
+      </w:rPr>
+    </w:lvl>
+    <w:lvl w:ilvl="2" w:tplc="140A0005" w:tentative="1">
+      <w:start w:val="1"/>
+      <w:numFmt w:val="bullet"/>
+      <w:lvlText w:val=""/>
+      <w:lvlJc w:val="left"/>
+      <w:pPr>
+        <w:ind w:left="2160" w:hanging="360"/>
+      </w:pPr>
+      <w:rPr>
+        <w:rFonts w:ascii="Wingdings" w:hAnsi="Wingdings" w:hint="default"/>
+      </w:rPr>
+    </w:lvl>
+    <w:lvl w:ilvl="3" w:tplc="140A0001" w:tentative="1">
+      <w:start w:val="1"/>
+      <w:numFmt w:val="bullet"/>
+      <w:lvlText w:val=""/>
+      <w:lvlJc w:val="left"/>
+      <w:pPr>
+        <w:ind w:left="2880" w:hanging="360"/>
+      </w:pPr>
+      <w:rPr>
+        <w:rFonts w:ascii="Symbol" w:hAnsi="Symbol" w:hint="default"/>
+      </w:rPr>
+    </w:lvl>
+    <w:lvl w:ilvl="4" w:tplc="140A0003" w:tentative="1">
+      <w:start w:val="1"/>
+      <w:numFmt w:val="bullet"/>
+      <w:lvlText w:val="o"/>
+      <w:lvlJc w:val="left"/>
+      <w:pPr>
+        <w:ind w:left="3600" w:hanging="360"/>
+      </w:pPr>
+      <w:rPr>
+        <w:rFonts w:ascii="Courier New" w:hAnsi="Courier New" w:cs="Courier New" w:hint="default"/>
+      </w:rPr>
+    </w:lvl>
+    <w:lvl w:ilvl="5" w:tplc="140A0005" w:tentative="1">
+      <w:start w:val="1"/>
+      <w:numFmt w:val="bullet"/>
+      <w:lvlText w:val=""/>
+      <w:lvlJc w:val="left"/>
+      <w:pPr>
+        <w:ind w:left="4320" w:hanging="360"/>
+      </w:pPr>
+      <w:rPr>
+        <w:rFonts w:ascii="Wingdings" w:hAnsi="Wingdings" w:hint="default"/>
+      </w:rPr>
+    </w:lvl>
+    <w:lvl w:ilvl="6" w:tplc="140A0001" w:tentative="1">
+      <w:start w:val="1"/>
+      <w:numFmt w:val="bullet"/>
+      <w:lvlText w:val=""/>
+      <w:lvlJc w:val="left"/>
+      <w:pPr>
+        <w:ind w:left="5040" w:hanging="360"/>
+      </w:pPr>
+      <w:rPr>
+        <w:rFonts w:ascii="Symbol" w:hAnsi="Symbol" w:hint="default"/>
+      </w:rPr>
+    </w:lvl>
+    <w:lvl w:ilvl="7" w:tplc="140A0003" w:tentative="1">
+      <w:start w:val="1"/>
+      <w:numFmt w:val="bullet"/>
+      <w:lvlText w:val="o"/>
+      <w:lvlJc w:val="left"/>
+      <w:pPr>
+        <w:ind w:left="5760" w:hanging="360"/>
+      </w:pPr>
+      <w:rPr>
+        <w:rFonts w:ascii="Courier New" w:hAnsi="Courier New" w:cs="Courier New" w:hint="default"/>
+      </w:rPr>
+    </w:lvl>
+    <w:lvl w:ilvl="8" w:tplc="140A0005" w:tentative="1">
+      <w:start w:val="1"/>
+      <w:numFmt w:val="bullet"/>
+      <w:lvlText w:val=""/>
+      <w:lvlJc w:val="left"/>
+      <w:pPr>
+        <w:ind w:left="6480" w:hanging="360"/>
+      </w:pPr>
+      <w:rPr>
+        <w:rFonts w:ascii="Wingdings" w:hAnsi="Wingdings" w:hint="default"/>
+      </w:rPr>
+    </w:lvl>
+  </w:abstractNum>
+  <w:abstractNum w:abstractNumId="1" w15:restartNumberingAfterBreak="0">
     <w:nsid w:val="54DD6062"/>
     <w:multiLevelType w:val="multilevel"/>
     <w:tmpl w:val="959A9DCA"/>
@@ -2625,7 +3458,7 @@
       </w:pPr>
     </w:lvl>
   </w:abstractNum>
-  <w:abstractNum w:abstractNumId="1" w15:restartNumberingAfterBreak="0">
+  <w:abstractNum w:abstractNumId="2" w15:restartNumberingAfterBreak="0">
     <w:nsid w:val="6028185C"/>
     <w:multiLevelType w:val="multilevel"/>
     <w:tmpl w:val="63984D68"/>
@@ -2712,9 +3545,15 @@
     </w:lvl>
   </w:abstractNum>
   <w:num w:numId="1">
+    <w:abstractNumId w:val="1"/>
+  </w:num>
+  <w:num w:numId="2">
+    <w:abstractNumId w:val="2"/>
+  </w:num>
+  <w:num w:numId="3">
     <w:abstractNumId w:val="0"/>
   </w:num>
-  <w:num w:numId="2">
+  <w:num w:numId="4">
     <w:abstractNumId w:val="1"/>
   </w:num>
 </w:numbering>
@@ -3406,6 +4245,17 @@
       <w:lang w:eastAsia="es-CR"/>
     </w:rPr>
   </w:style>
+  <w:style w:type="paragraph" w:styleId="Prrafodelista">
+    <w:name w:val="List Paragraph"/>
+    <w:basedOn w:val="Normal"/>
+    <w:uiPriority w:val="34"/>
+    <w:qFormat/>
+    <w:rsid w:val="00746629"/>
+    <w:pPr>
+      <w:ind w:left="720"/>
+      <w:contextualSpacing/>
+    </w:pPr>
+  </w:style>
 </w:styles>
 </file>
 
@@ -3699,7 +4549,7 @@
 </file>
 
 <file path=customXml/itemProps1.xml><?xml version="1.0" encoding="utf-8"?>
-<ds:datastoreItem xmlns:ds="http://schemas.openxmlformats.org/officeDocument/2006/customXml" ds:itemID="{12982CFF-FB66-4EAD-BE13-98ECAA470A59}">
+<ds:datastoreItem xmlns:ds="http://schemas.openxmlformats.org/officeDocument/2006/customXml" ds:itemID="{A706B507-0779-4406-B2A0-88BB0CF899B1}">
   <ds:schemaRefs>
     <ds:schemaRef ds:uri="http://schemas.openxmlformats.org/officeDocument/2006/bibliography"/>
   </ds:schemaRefs>

</xml_diff>